<commit_message>
Updated link for data source
</commit_message>
<xml_diff>
--- a/Shakespeare/Problem Statement.docx
+++ b/Shakespeare/Problem Statement.docx
@@ -8,7 +8,10 @@
         <w:jc w:val="center"/>
       </w:pPr>
       <w:r>
-        <w:t>WIDER face detection</w:t>
+        <w:t xml:space="preserve">Next character prediction: </w:t>
+      </w:r>
+      <w:r>
+        <w:t>Shakespeare</w:t>
       </w:r>
     </w:p>
     <w:p>
@@ -20,9 +23,56 @@
       </w:r>
     </w:p>
     <w:p>
+      <w:pPr>
+        <w:rPr>
+          <w:rFonts w:ascii="Segoe UI" w:hAnsi="Segoe UI" w:cs="Segoe UI"/>
+          <w:color w:val="24292F"/>
+          <w:shd w:val="clear" w:color="auto" w:fill="FFFFFF"/>
+        </w:rPr>
+      </w:pPr>
       <w:r>
-        <w:t xml:space="preserve">WIDER FACE dataset is a face detection benchmark dataset, of which images are selected from the publicly available WIDER dataset. We choose 32,203 images and label 393,703 faces with a high degree of variability in scale, pose and occlusion as depicted in the sample images. WIDER FACE dataset is organized based on 61 event classes. For each event class, we randomly select 40%/10%/50% data as training, validation and testing sets. We adopt the same evaluation metric employed in the PASCAL VOC dataset. Similar to MALF and Caltech datasets, we do not release bounding box ground truth for the test images. </w:t>
+        <w:rPr>
+          <w:rFonts w:ascii="Segoe UI" w:hAnsi="Segoe UI" w:cs="Segoe UI"/>
+          <w:color w:val="24292F"/>
+          <w:shd w:val="clear" w:color="auto" w:fill="FFFFFF"/>
+        </w:rPr>
+        <w:t xml:space="preserve">The data </w:t>
       </w:r>
+      <w:r>
+        <w:rPr>
+          <w:rFonts w:ascii="Segoe UI" w:hAnsi="Segoe UI" w:cs="Segoe UI"/>
+          <w:color w:val="24292F"/>
+          <w:shd w:val="clear" w:color="auto" w:fill="FFFFFF"/>
+        </w:rPr>
+        <w:t>consists of 39 Shakespeare plays and plays written by other Elizabethan-era playwrights, all of which were downloaded as .txt files directly from Project Gutenberg.</w:t>
+      </w:r>
+    </w:p>
+    <w:p>
+      <w:pPr>
+        <w:rPr>
+          <w:rFonts w:ascii="Segoe UI" w:hAnsi="Segoe UI" w:cs="Segoe UI"/>
+          <w:color w:val="24292F"/>
+          <w:shd w:val="clear" w:color="auto" w:fill="FFFFFF"/>
+        </w:rPr>
+      </w:pPr>
+      <w:r>
+        <w:rPr>
+          <w:rFonts w:ascii="Segoe UI" w:hAnsi="Segoe UI" w:cs="Segoe UI"/>
+          <w:color w:val="24292F"/>
+          <w:shd w:val="clear" w:color="auto" w:fill="FFFFFF"/>
+        </w:rPr>
+        <w:t xml:space="preserve">The data only contains all the plays of Shakespeare without any </w:t>
+      </w:r>
+      <w:proofErr w:type="spellStart"/>
+      <w:r>
+        <w:rPr>
+          <w:rFonts w:ascii="Segoe UI" w:hAnsi="Segoe UI" w:cs="Segoe UI"/>
+          <w:color w:val="24292F"/>
+          <w:shd w:val="clear" w:color="auto" w:fill="FFFFFF"/>
+        </w:rPr>
+        <w:t>labela</w:t>
+      </w:r>
+      <w:proofErr w:type="spellEnd"/>
     </w:p>
     <w:p>
       <w:r>
@@ -41,398 +91,22 @@
           <w:rPr>
             <w:rStyle w:val="Hyperlink"/>
           </w:rPr>
-          <w:t>WIDER FACE: A Face Detection Benchmark (shuoyang1213.me)</w:t>
+          <w:t>The Complete Works of Shakespeare</w:t>
         </w:r>
       </w:hyperlink>
     </w:p>
     <w:p>
-      <w:proofErr w:type="gramStart"/>
       <w:r>
-        <w:rPr>
-          <w:b/>
-          <w:u w:val="single"/>
-        </w:rPr>
-        <w:t>Citation</w:t>
+        <w:t xml:space="preserve">Dataset: </w:t>
       </w:r>
-      <w:r>
-        <w:t xml:space="preserve"> </w:t>
-      </w:r>
-      <w:r>
-        <w:t>:</w:t>
-      </w:r>
-      <w:proofErr w:type="gramEnd"/>
-    </w:p>
-    <w:p>
-      <w:pPr>
-        <w:pBdr>
-          <w:top w:val="single" w:sz="6" w:space="8" w:color="CCCCCC"/>
-          <w:left w:val="single" w:sz="6" w:space="8" w:color="CCCCCC"/>
-          <w:bottom w:val="single" w:sz="6" w:space="8" w:color="CCCCCC"/>
-          <w:right w:val="single" w:sz="6" w:space="8" w:color="CCCCCC"/>
-        </w:pBdr>
-        <w:shd w:val="clear" w:color="auto" w:fill="EEEEEE"/>
-        <w:tabs>
-          <w:tab w:val="left" w:pos="916"/>
-          <w:tab w:val="left" w:pos="1832"/>
-          <w:tab w:val="left" w:pos="2748"/>
-          <w:tab w:val="left" w:pos="3664"/>
-          <w:tab w:val="left" w:pos="4580"/>
-          <w:tab w:val="left" w:pos="5496"/>
-          <w:tab w:val="left" w:pos="6412"/>
-          <w:tab w:val="left" w:pos="7328"/>
-          <w:tab w:val="left" w:pos="8244"/>
-          <w:tab w:val="left" w:pos="9160"/>
-          <w:tab w:val="left" w:pos="10076"/>
-          <w:tab w:val="left" w:pos="10992"/>
-          <w:tab w:val="left" w:pos="11908"/>
-          <w:tab w:val="left" w:pos="12824"/>
-          <w:tab w:val="left" w:pos="13740"/>
-          <w:tab w:val="left" w:pos="14656"/>
-        </w:tabs>
-        <w:spacing w:after="0" w:line="240" w:lineRule="auto"/>
-        <w:rPr>
-          <w:rFonts w:ascii="Consolas" w:eastAsia="Times New Roman" w:hAnsi="Consolas" w:cs="Courier New"/>
-          <w:color w:val="444444"/>
-          <w:sz w:val="21"/>
-          <w:szCs w:val="21"/>
-        </w:rPr>
-      </w:pPr>
-      <w:r>
-        <w:rPr>
-          <w:rFonts w:ascii="Consolas" w:eastAsia="Times New Roman" w:hAnsi="Consolas" w:cs="Courier New"/>
-          <w:color w:val="444444"/>
-          <w:sz w:val="21"/>
-          <w:szCs w:val="21"/>
-        </w:rPr>
-        <w:tab/>
-      </w:r>
-      <w:proofErr w:type="gramStart"/>
-      <w:r>
-        <w:rPr>
-          <w:rFonts w:ascii="Consolas" w:eastAsia="Times New Roman" w:hAnsi="Consolas" w:cs="Courier New"/>
-          <w:color w:val="444444"/>
-          <w:sz w:val="21"/>
-          <w:szCs w:val="21"/>
-        </w:rPr>
-        <w:t>@</w:t>
-      </w:r>
-      <w:proofErr w:type="spellStart"/>
-      <w:r>
-        <w:rPr>
-          <w:rFonts w:ascii="Consolas" w:eastAsia="Times New Roman" w:hAnsi="Consolas" w:cs="Courier New"/>
-          <w:color w:val="444444"/>
-          <w:sz w:val="21"/>
-          <w:szCs w:val="21"/>
-        </w:rPr>
-        <w:t>inproceedings</w:t>
-      </w:r>
-      <w:proofErr w:type="spellEnd"/>
-      <w:r>
-        <w:rPr>
-          <w:rFonts w:ascii="Consolas" w:eastAsia="Times New Roman" w:hAnsi="Consolas" w:cs="Courier New"/>
-          <w:color w:val="444444"/>
-          <w:sz w:val="21"/>
-          <w:szCs w:val="21"/>
-        </w:rPr>
-        <w:t>{</w:t>
-      </w:r>
-      <w:proofErr w:type="gramEnd"/>
-      <w:r>
-        <w:rPr>
-          <w:rFonts w:ascii="Consolas" w:eastAsia="Times New Roman" w:hAnsi="Consolas" w:cs="Courier New"/>
-          <w:color w:val="444444"/>
-          <w:sz w:val="21"/>
-          <w:szCs w:val="21"/>
-        </w:rPr>
-        <w:t>yang2016wider,</w:t>
-      </w:r>
-    </w:p>
-    <w:p>
-      <w:pPr>
-        <w:pBdr>
-          <w:top w:val="single" w:sz="6" w:space="8" w:color="CCCCCC"/>
-          <w:left w:val="single" w:sz="6" w:space="8" w:color="CCCCCC"/>
-          <w:bottom w:val="single" w:sz="6" w:space="8" w:color="CCCCCC"/>
-          <w:right w:val="single" w:sz="6" w:space="8" w:color="CCCCCC"/>
-        </w:pBdr>
-        <w:shd w:val="clear" w:color="auto" w:fill="EEEEEE"/>
-        <w:tabs>
-          <w:tab w:val="left" w:pos="916"/>
-          <w:tab w:val="left" w:pos="1832"/>
-          <w:tab w:val="left" w:pos="2748"/>
-          <w:tab w:val="left" w:pos="3664"/>
-          <w:tab w:val="left" w:pos="4580"/>
-          <w:tab w:val="left" w:pos="5496"/>
-          <w:tab w:val="left" w:pos="6412"/>
-          <w:tab w:val="left" w:pos="7328"/>
-          <w:tab w:val="left" w:pos="8244"/>
-          <w:tab w:val="left" w:pos="9160"/>
-          <w:tab w:val="left" w:pos="10076"/>
-          <w:tab w:val="left" w:pos="10992"/>
-          <w:tab w:val="left" w:pos="11908"/>
-          <w:tab w:val="left" w:pos="12824"/>
-          <w:tab w:val="left" w:pos="13740"/>
-          <w:tab w:val="left" w:pos="14656"/>
-        </w:tabs>
-        <w:spacing w:after="0" w:line="240" w:lineRule="auto"/>
-        <w:rPr>
-          <w:rFonts w:ascii="Consolas" w:eastAsia="Times New Roman" w:hAnsi="Consolas" w:cs="Courier New"/>
-          <w:color w:val="444444"/>
-          <w:sz w:val="21"/>
-          <w:szCs w:val="21"/>
-        </w:rPr>
-      </w:pPr>
-      <w:r>
-        <w:rPr>
-          <w:rFonts w:ascii="Consolas" w:eastAsia="Times New Roman" w:hAnsi="Consolas" w:cs="Courier New"/>
-          <w:color w:val="444444"/>
-          <w:sz w:val="21"/>
-          <w:szCs w:val="21"/>
-        </w:rPr>
-        <w:tab/>
-        <w:t xml:space="preserve">Author = {Yang, </w:t>
-      </w:r>
-      <w:proofErr w:type="spellStart"/>
-      <w:r>
-        <w:rPr>
-          <w:rFonts w:ascii="Consolas" w:eastAsia="Times New Roman" w:hAnsi="Consolas" w:cs="Courier New"/>
-          <w:color w:val="444444"/>
-          <w:sz w:val="21"/>
-          <w:szCs w:val="21"/>
-        </w:rPr>
-        <w:t>Shuo</w:t>
-      </w:r>
-      <w:proofErr w:type="spellEnd"/>
-      <w:r>
-        <w:rPr>
-          <w:rFonts w:ascii="Consolas" w:eastAsia="Times New Roman" w:hAnsi="Consolas" w:cs="Courier New"/>
-          <w:color w:val="444444"/>
-          <w:sz w:val="21"/>
-          <w:szCs w:val="21"/>
-        </w:rPr>
-        <w:t xml:space="preserve"> and </w:t>
-      </w:r>
-      <w:proofErr w:type="spellStart"/>
-      <w:r>
-        <w:rPr>
-          <w:rFonts w:ascii="Consolas" w:eastAsia="Times New Roman" w:hAnsi="Consolas" w:cs="Courier New"/>
-          <w:color w:val="444444"/>
-          <w:sz w:val="21"/>
-          <w:szCs w:val="21"/>
-        </w:rPr>
-        <w:t>Luo</w:t>
-      </w:r>
-      <w:proofErr w:type="spellEnd"/>
-      <w:r>
-        <w:rPr>
-          <w:rFonts w:ascii="Consolas" w:eastAsia="Times New Roman" w:hAnsi="Consolas" w:cs="Courier New"/>
-          <w:color w:val="444444"/>
-          <w:sz w:val="21"/>
-          <w:szCs w:val="21"/>
-        </w:rPr>
-        <w:t xml:space="preserve">, Ping and Loy, Chen Change and Tang, </w:t>
-      </w:r>
-      <w:proofErr w:type="spellStart"/>
-      <w:r>
-        <w:rPr>
-          <w:rFonts w:ascii="Consolas" w:eastAsia="Times New Roman" w:hAnsi="Consolas" w:cs="Courier New"/>
-          <w:color w:val="444444"/>
-          <w:sz w:val="21"/>
-          <w:szCs w:val="21"/>
-        </w:rPr>
-        <w:t>Xiaoou</w:t>
-      </w:r>
-      <w:proofErr w:type="spellEnd"/>
-      <w:r>
-        <w:rPr>
-          <w:rFonts w:ascii="Consolas" w:eastAsia="Times New Roman" w:hAnsi="Consolas" w:cs="Courier New"/>
-          <w:color w:val="444444"/>
-          <w:sz w:val="21"/>
-          <w:szCs w:val="21"/>
-        </w:rPr>
-        <w:t>},</w:t>
-      </w:r>
-    </w:p>
-    <w:p>
-      <w:pPr>
-        <w:pBdr>
-          <w:top w:val="single" w:sz="6" w:space="8" w:color="CCCCCC"/>
-          <w:left w:val="single" w:sz="6" w:space="8" w:color="CCCCCC"/>
-          <w:bottom w:val="single" w:sz="6" w:space="8" w:color="CCCCCC"/>
-          <w:right w:val="single" w:sz="6" w:space="8" w:color="CCCCCC"/>
-        </w:pBdr>
-        <w:shd w:val="clear" w:color="auto" w:fill="EEEEEE"/>
-        <w:tabs>
-          <w:tab w:val="left" w:pos="916"/>
-          <w:tab w:val="left" w:pos="1832"/>
-          <w:tab w:val="left" w:pos="2748"/>
-          <w:tab w:val="left" w:pos="3664"/>
-          <w:tab w:val="left" w:pos="4580"/>
-          <w:tab w:val="left" w:pos="5496"/>
-          <w:tab w:val="left" w:pos="6412"/>
-          <w:tab w:val="left" w:pos="7328"/>
-          <w:tab w:val="left" w:pos="8244"/>
-          <w:tab w:val="left" w:pos="9160"/>
-          <w:tab w:val="left" w:pos="10076"/>
-          <w:tab w:val="left" w:pos="10992"/>
-          <w:tab w:val="left" w:pos="11908"/>
-          <w:tab w:val="left" w:pos="12824"/>
-          <w:tab w:val="left" w:pos="13740"/>
-          <w:tab w:val="left" w:pos="14656"/>
-        </w:tabs>
-        <w:spacing w:after="0" w:line="240" w:lineRule="auto"/>
-        <w:rPr>
-          <w:rFonts w:ascii="Consolas" w:eastAsia="Times New Roman" w:hAnsi="Consolas" w:cs="Courier New"/>
-          <w:color w:val="444444"/>
-          <w:sz w:val="21"/>
-          <w:szCs w:val="21"/>
-        </w:rPr>
-      </w:pPr>
-      <w:r>
-        <w:rPr>
-          <w:rFonts w:ascii="Consolas" w:eastAsia="Times New Roman" w:hAnsi="Consolas" w:cs="Courier New"/>
-          <w:color w:val="444444"/>
-          <w:sz w:val="21"/>
-          <w:szCs w:val="21"/>
-        </w:rPr>
-        <w:tab/>
-      </w:r>
-      <w:proofErr w:type="spellStart"/>
-      <w:r>
-        <w:rPr>
-          <w:rFonts w:ascii="Consolas" w:eastAsia="Times New Roman" w:hAnsi="Consolas" w:cs="Courier New"/>
-          <w:color w:val="444444"/>
-          <w:sz w:val="21"/>
-          <w:szCs w:val="21"/>
-        </w:rPr>
-        <w:t>Booktitle</w:t>
-      </w:r>
-      <w:proofErr w:type="spellEnd"/>
-      <w:r>
-        <w:rPr>
-          <w:rFonts w:ascii="Consolas" w:eastAsia="Times New Roman" w:hAnsi="Consolas" w:cs="Courier New"/>
-          <w:color w:val="444444"/>
-          <w:sz w:val="21"/>
-          <w:szCs w:val="21"/>
-        </w:rPr>
-        <w:t xml:space="preserve"> = {IEEE Conference on Computer Vision and Pattern Recognition (CVPR)},</w:t>
-      </w:r>
-    </w:p>
-    <w:p>
-      <w:pPr>
-        <w:pBdr>
-          <w:top w:val="single" w:sz="6" w:space="8" w:color="CCCCCC"/>
-          <w:left w:val="single" w:sz="6" w:space="8" w:color="CCCCCC"/>
-          <w:bottom w:val="single" w:sz="6" w:space="8" w:color="CCCCCC"/>
-          <w:right w:val="single" w:sz="6" w:space="8" w:color="CCCCCC"/>
-        </w:pBdr>
-        <w:shd w:val="clear" w:color="auto" w:fill="EEEEEE"/>
-        <w:tabs>
-          <w:tab w:val="left" w:pos="916"/>
-          <w:tab w:val="left" w:pos="1832"/>
-          <w:tab w:val="left" w:pos="2748"/>
-          <w:tab w:val="left" w:pos="3664"/>
-          <w:tab w:val="left" w:pos="4580"/>
-          <w:tab w:val="left" w:pos="5496"/>
-          <w:tab w:val="left" w:pos="6412"/>
-          <w:tab w:val="left" w:pos="7328"/>
-          <w:tab w:val="left" w:pos="8244"/>
-          <w:tab w:val="left" w:pos="9160"/>
-          <w:tab w:val="left" w:pos="10076"/>
-          <w:tab w:val="left" w:pos="10992"/>
-          <w:tab w:val="left" w:pos="11908"/>
-          <w:tab w:val="left" w:pos="12824"/>
-          <w:tab w:val="left" w:pos="13740"/>
-          <w:tab w:val="left" w:pos="14656"/>
-        </w:tabs>
-        <w:spacing w:after="0" w:line="240" w:lineRule="auto"/>
-        <w:rPr>
-          <w:rFonts w:ascii="Consolas" w:eastAsia="Times New Roman" w:hAnsi="Consolas" w:cs="Courier New"/>
-          <w:color w:val="444444"/>
-          <w:sz w:val="21"/>
-          <w:szCs w:val="21"/>
-        </w:rPr>
-      </w:pPr>
-      <w:r>
-        <w:rPr>
-          <w:rFonts w:ascii="Consolas" w:eastAsia="Times New Roman" w:hAnsi="Consolas" w:cs="Courier New"/>
-          <w:color w:val="444444"/>
-          <w:sz w:val="21"/>
-          <w:szCs w:val="21"/>
-        </w:rPr>
-        <w:tab/>
-        <w:t>Title = {WIDER FACE: A Face Detection Benchmark},</w:t>
-      </w:r>
-    </w:p>
-    <w:p>
-      <w:pPr>
-        <w:pBdr>
-          <w:top w:val="single" w:sz="6" w:space="8" w:color="CCCCCC"/>
-          <w:left w:val="single" w:sz="6" w:space="8" w:color="CCCCCC"/>
-          <w:bottom w:val="single" w:sz="6" w:space="8" w:color="CCCCCC"/>
-          <w:right w:val="single" w:sz="6" w:space="8" w:color="CCCCCC"/>
-        </w:pBdr>
-        <w:shd w:val="clear" w:color="auto" w:fill="EEEEEE"/>
-        <w:tabs>
-          <w:tab w:val="left" w:pos="916"/>
-          <w:tab w:val="left" w:pos="1832"/>
-          <w:tab w:val="left" w:pos="2748"/>
-          <w:tab w:val="left" w:pos="3664"/>
-          <w:tab w:val="left" w:pos="4580"/>
-          <w:tab w:val="left" w:pos="5496"/>
-          <w:tab w:val="left" w:pos="6412"/>
-          <w:tab w:val="left" w:pos="7328"/>
-          <w:tab w:val="left" w:pos="8244"/>
-          <w:tab w:val="left" w:pos="9160"/>
-          <w:tab w:val="left" w:pos="10076"/>
-          <w:tab w:val="left" w:pos="10992"/>
-          <w:tab w:val="left" w:pos="11908"/>
-          <w:tab w:val="left" w:pos="12824"/>
-          <w:tab w:val="left" w:pos="13740"/>
-          <w:tab w:val="left" w:pos="14656"/>
-        </w:tabs>
-        <w:spacing w:after="0" w:line="240" w:lineRule="auto"/>
-        <w:rPr>
-          <w:rFonts w:ascii="Consolas" w:eastAsia="Times New Roman" w:hAnsi="Consolas" w:cs="Courier New"/>
-          <w:color w:val="444444"/>
-          <w:sz w:val="21"/>
-          <w:szCs w:val="21"/>
-        </w:rPr>
-      </w:pPr>
-      <w:r>
-        <w:rPr>
-          <w:rFonts w:ascii="Consolas" w:eastAsia="Times New Roman" w:hAnsi="Consolas" w:cs="Courier New"/>
-          <w:color w:val="444444"/>
-          <w:sz w:val="21"/>
-          <w:szCs w:val="21"/>
-        </w:rPr>
-        <w:tab/>
-        <w:t>Year = {2016}}</w:t>
-      </w:r>
-    </w:p>
-    <w:p>
-      <w:pPr>
-        <w:pStyle w:val="Heading1"/>
-      </w:pPr>
-      <w:r>
-        <w:t>Note</w:t>
-      </w:r>
-      <w:r>
-        <w:t>:</w:t>
-      </w:r>
-    </w:p>
-    <w:p>
-      <w:r>
-        <w:t xml:space="preserve">This project was done as part of the assignment from </w:t>
-      </w:r>
-      <w:proofErr w:type="spellStart"/>
-      <w:r>
-        <w:t>GreatLearning’s</w:t>
-      </w:r>
-      <w:proofErr w:type="spellEnd"/>
-      <w:r>
-        <w:t xml:space="preserve"> Post Graduate Program for AI/ Machine Learning</w:t>
-      </w:r>
+      <w:hyperlink r:id="rId7" w:history="1">
+        <w:r>
+          <w:rPr>
+            <w:rStyle w:val="Hyperlink"/>
+          </w:rPr>
+          <w:t>https://github.com/SwamiKannan/Natural-Language-Processing/blob/main/Shakespeare/shakespeare.txt</w:t>
+        </w:r>
+      </w:hyperlink>
     </w:p>
     <w:p>
       <w:pPr>
@@ -453,10 +127,7 @@
         </w:numPr>
       </w:pPr>
       <w:r>
-        <w:t>Use</w:t>
-      </w:r>
-      <w:r>
-        <w:t xml:space="preserve"> transfer learning on an already trained model to build our detector. </w:t>
+        <w:t>Create a language representation model based on Shakespeare text by creating a character prediction tool i.e. P(next character | previous set of characters) using an RNN</w:t>
       </w:r>
     </w:p>
     <w:sectPr>

</xml_diff>